<commit_message>
added multiline tool and some bugfixes
</commit_message>
<xml_diff>
--- a/docs/bugs/Bugs 30-3-23.docx
+++ b/docs/bugs/Bugs 30-3-23.docx
@@ -14,14 +14,40 @@
           <w:ilvl w:val="0"/>
           <w:numId w:val="1"/>
         </w:numPr>
-      </w:pPr>
-      <w:r>
+        <w:rPr>
+          <w:highlight w:val="green"/>
+        </w:rPr>
+      </w:pPr>
+      <w:r>
+        <w:rPr>
+          <w:highlight w:val="green"/>
+        </w:rPr>
         <w:t>When I click clear</w:t>
       </w:r>
       <w:r>
-        <w:t xml:space="preserve"> button(next to submit)</w:t>
-      </w:r>
-      <w:r>
+        <w:rPr>
+          <w:highlight w:val="green"/>
+        </w:rPr>
+        <w:t xml:space="preserve"> </w:t>
+      </w:r>
+      <w:proofErr w:type="gramStart"/>
+      <w:r>
+        <w:rPr>
+          <w:highlight w:val="green"/>
+        </w:rPr>
+        <w:t>button(</w:t>
+      </w:r>
+      <w:proofErr w:type="gramEnd"/>
+      <w:r>
+        <w:rPr>
+          <w:highlight w:val="green"/>
+        </w:rPr>
+        <w:t>next to submit)</w:t>
+      </w:r>
+      <w:r>
+        <w:rPr>
+          <w:highlight w:val="green"/>
+        </w:rPr>
         <w:t xml:space="preserve"> and then take a photo, it saves it under the last patient number. </w:t>
       </w:r>
     </w:p>
@@ -32,11 +58,20 @@
           <w:ilvl w:val="1"/>
           <w:numId w:val="1"/>
         </w:numPr>
-      </w:pPr>
-      <w:r>
+        <w:rPr>
+          <w:highlight w:val="green"/>
+        </w:rPr>
+      </w:pPr>
+      <w:r>
+        <w:rPr>
+          <w:highlight w:val="green"/>
+        </w:rPr>
         <w:t xml:space="preserve">It shouldn’t do this. Clicking clear should exit the current patient file, and no photos can be taken until a new patient ID is submitted. </w:t>
       </w:r>
       <w:r>
+        <w:rPr>
+          <w:highlight w:val="green"/>
+        </w:rPr>
         <w:t xml:space="preserve"> – 0,5h</w:t>
       </w:r>
     </w:p>
@@ -128,11 +163,20 @@
           <w:ilvl w:val="1"/>
           <w:numId w:val="1"/>
         </w:numPr>
-      </w:pPr>
-      <w:r>
+        <w:rPr>
+          <w:highlight w:val="green"/>
+        </w:rPr>
+      </w:pPr>
+      <w:r>
+        <w:rPr>
+          <w:highlight w:val="green"/>
+        </w:rPr>
         <w:t xml:space="preserve">The font size doesn’t go small enough. The lowest font size is size 2. The text should be able to go down to a quarter of the size 2 font. </w:t>
       </w:r>
       <w:r>
+        <w:rPr>
+          <w:highlight w:val="green"/>
+        </w:rPr>
         <w:t xml:space="preserve"> – 20min</w:t>
       </w:r>
     </w:p>
@@ -143,13 +187,34 @@
           <w:ilvl w:val="1"/>
           <w:numId w:val="1"/>
         </w:numPr>
-      </w:pPr>
-      <w:r>
+        <w:rPr>
+          <w:highlight w:val="green"/>
+        </w:rPr>
+      </w:pPr>
+      <w:r>
+        <w:rPr>
+          <w:highlight w:val="green"/>
+        </w:rPr>
         <w:t>The default thickness should be 2, and the default size should be twice as small as the current smallest size.</w:t>
       </w:r>
       <w:r>
+        <w:rPr>
+          <w:highlight w:val="green"/>
+        </w:rPr>
         <w:t xml:space="preserve"> -  10min</w:t>
       </w:r>
+      <w:r>
+        <w:rPr>
+          <w:highlight w:val="green"/>
+        </w:rPr>
+        <w:t xml:space="preserve"> – </w:t>
+      </w:r>
+      <w:r>
+        <w:rPr>
+          <w:highlight w:val="magenta"/>
+        </w:rPr>
+        <w:t>thickness can only go until 2, because OpenCV crashes on 1</w:t>
+      </w:r>
     </w:p>
     <w:p>
       <w:pPr>
@@ -163,190 +228,270 @@
         </w:rPr>
       </w:pPr>
       <w:r>
+        <w:t>The text box disappears</w:t>
+      </w:r>
+      <w:r>
+        <w:t xml:space="preserve"> (GIF B)</w:t>
+      </w:r>
+      <w:r>
+        <w:t xml:space="preserve"> if I try to click on anything outside the image window while I’m typing. I </w:t>
+      </w:r>
+      <w:r>
+        <w:t>must</w:t>
+      </w:r>
+      <w:r>
+        <w:t xml:space="preserve"> “deselect” the text box by clicking inside the image window to confirm the text box, then I can select another tool. The way it should work is that once I am finished typing in the text bow, no deselecting or confirming is needed. I shouldn’t need to press enter either. </w:t>
+      </w:r>
+      <w:r>
+        <w:t xml:space="preserve"> – </w:t>
+      </w:r>
+      <w:r>
+        <w:rPr>
+          <w:highlight w:val="magenta"/>
+        </w:rPr>
+        <w:t xml:space="preserve">Selection of </w:t>
+      </w:r>
+      <w:proofErr w:type="gramStart"/>
+      <w:r>
+        <w:rPr>
+          <w:highlight w:val="magenta"/>
+        </w:rPr>
+        <w:t>other</w:t>
+      </w:r>
+      <w:proofErr w:type="gramEnd"/>
+      <w:r>
+        <w:rPr>
+          <w:highlight w:val="magenta"/>
+        </w:rPr>
+        <w:t xml:space="preserve"> object should be possible when typing</w:t>
+      </w:r>
+      <w:r>
+        <w:rPr>
+          <w:highlight w:val="magenta"/>
+        </w:rPr>
+        <w:t xml:space="preserve"> – 20min</w:t>
+      </w:r>
+    </w:p>
+    <w:p>
+      <w:pPr>
+        <w:pStyle w:val="ListParagraph"/>
+        <w:numPr>
+          <w:ilvl w:val="0"/>
+          <w:numId w:val="1"/>
+        </w:numPr>
+      </w:pPr>
+      <w:r>
+        <w:t>Letter iteration tool:</w:t>
+      </w:r>
+    </w:p>
+    <w:p>
+      <w:pPr>
+        <w:pStyle w:val="ListParagraph"/>
+        <w:numPr>
+          <w:ilvl w:val="1"/>
+          <w:numId w:val="1"/>
+        </w:numPr>
+        <w:rPr>
+          <w:highlight w:val="cyan"/>
+        </w:rPr>
+      </w:pPr>
+      <w:r>
+        <w:rPr>
+          <w:highlight w:val="cyan"/>
+        </w:rPr>
+        <w:t>Same font as text tool</w:t>
+      </w:r>
+      <w:r>
+        <w:rPr>
+          <w:highlight w:val="cyan"/>
+        </w:rPr>
+        <w:t xml:space="preserve"> – 5min</w:t>
+      </w:r>
+    </w:p>
+    <w:p>
+      <w:pPr>
+        <w:pStyle w:val="ListParagraph"/>
+        <w:numPr>
+          <w:ilvl w:val="1"/>
+          <w:numId w:val="1"/>
+        </w:numPr>
+        <w:rPr>
+          <w:highlight w:val="green"/>
+        </w:rPr>
+      </w:pPr>
+      <w:r>
+        <w:rPr>
+          <w:highlight w:val="green"/>
+        </w:rPr>
+        <w:t xml:space="preserve">Default size should be ¼ of current size. </w:t>
+      </w:r>
+      <w:r>
+        <w:rPr>
+          <w:highlight w:val="green"/>
+        </w:rPr>
+        <w:t xml:space="preserve"> – 20min</w:t>
+      </w:r>
+    </w:p>
+    <w:p>
+      <w:pPr>
+        <w:pStyle w:val="ListParagraph"/>
+        <w:numPr>
+          <w:ilvl w:val="1"/>
+          <w:numId w:val="1"/>
+        </w:numPr>
+        <w:rPr>
+          <w:highlight w:val="green"/>
+        </w:rPr>
+      </w:pPr>
+      <w:r>
+        <w:rPr>
+          <w:highlight w:val="green"/>
+        </w:rPr>
+        <w:t>Hotkey for this tool, using the up and down arrow keys should iterate up or down. This is because the user might want to skip a letter or duplicate the last letter.</w:t>
+      </w:r>
+    </w:p>
+    <w:p>
+      <w:pPr>
+        <w:pStyle w:val="ListParagraph"/>
+        <w:numPr>
+          <w:ilvl w:val="1"/>
+          <w:numId w:val="1"/>
+        </w:numPr>
+      </w:pPr>
+      <w:proofErr w:type="gramStart"/>
+      <w:r>
+        <w:t>Also</w:t>
+      </w:r>
+      <w:proofErr w:type="gramEnd"/>
+      <w:r>
+        <w:t xml:space="preserve"> a big frame drop when using tool (GIF</w:t>
+      </w:r>
+      <w:r>
+        <w:t xml:space="preserve"> A</w:t>
+      </w:r>
+      <w:r>
+        <w:t>)</w:t>
+      </w:r>
+      <w:r>
+        <w:t xml:space="preserve"> – </w:t>
+      </w:r>
+      <w:r>
+        <w:t xml:space="preserve">days </w:t>
+      </w:r>
+      <w:r>
+        <w:t xml:space="preserve">– </w:t>
+      </w:r>
+      <w:r>
+        <w:rPr>
+          <w:highlight w:val="magenta"/>
+        </w:rPr>
+        <w:t>Batch rendering solve this</w:t>
+      </w:r>
+    </w:p>
+    <w:p>
+      <w:pPr>
+        <w:pStyle w:val="ListParagraph"/>
+        <w:numPr>
+          <w:ilvl w:val="1"/>
+          <w:numId w:val="1"/>
+        </w:numPr>
+        <w:rPr>
+          <w:highlight w:val="cyan"/>
+        </w:rPr>
+      </w:pPr>
+      <w:r>
+        <w:rPr>
+          <w:highlight w:val="cyan"/>
+        </w:rPr>
+        <w:t xml:space="preserve">property for current </w:t>
+      </w:r>
+      <w:proofErr w:type="gramStart"/>
+      <w:r>
+        <w:rPr>
+          <w:highlight w:val="cyan"/>
+        </w:rPr>
+        <w:t>letter</w:t>
+      </w:r>
+      <w:r>
+        <w:rPr>
+          <w:highlight w:val="cyan"/>
+        </w:rPr>
+        <w:t>(</w:t>
+      </w:r>
+      <w:proofErr w:type="gramEnd"/>
+      <w:r>
+        <w:rPr>
+          <w:highlight w:val="cyan"/>
+        </w:rPr>
+        <w:t>for the future)</w:t>
+      </w:r>
+      <w:r>
+        <w:rPr>
+          <w:highlight w:val="cyan"/>
+        </w:rPr>
+        <w:t xml:space="preserve"> – days</w:t>
+      </w:r>
+    </w:p>
+    <w:p>
+      <w:pPr>
+        <w:pStyle w:val="ListParagraph"/>
+        <w:numPr>
+          <w:ilvl w:val="0"/>
+          <w:numId w:val="1"/>
+        </w:numPr>
         <w:rPr>
           <w:highlight w:val="yellow"/>
         </w:rPr>
-        <w:t>The text box disappears</w:t>
-      </w:r>
+      </w:pPr>
       <w:r>
         <w:rPr>
           <w:highlight w:val="yellow"/>
         </w:rPr>
-        <w:t xml:space="preserve"> (GIF B)</w:t>
-      </w:r>
-      <w:r>
-        <w:rPr>
-          <w:highlight w:val="yellow"/>
-        </w:rPr>
-        <w:t xml:space="preserve"> if I try to click on anything outside the image window while I’m typing. I </w:t>
-      </w:r>
-      <w:r>
-        <w:rPr>
-          <w:highlight w:val="yellow"/>
-        </w:rPr>
-        <w:t>must</w:t>
-      </w:r>
-      <w:r>
-        <w:rPr>
-          <w:highlight w:val="yellow"/>
-        </w:rPr>
-        <w:t xml:space="preserve"> “deselect” the text box by clicking inside the image window to confirm the text box, then I can select another tool. The way it should work is that once I am finished typing in the text bow, no deselecting or confirming is needed. I shouldn’t need to press enter either. </w:t>
-      </w:r>
-      <w:r>
-        <w:rPr>
-          <w:highlight w:val="yellow"/>
-        </w:rPr>
+        <w:t>Skin Ellipse tool:</w:t>
+      </w:r>
+    </w:p>
+    <w:p>
+      <w:pPr>
+        <w:pStyle w:val="ListParagraph"/>
+        <w:numPr>
+          <w:ilvl w:val="1"/>
+          <w:numId w:val="1"/>
+        </w:numPr>
+      </w:pPr>
+      <w:r>
+        <w:t xml:space="preserve">Massive frame rate </w:t>
+      </w:r>
+      <w:r>
+        <w:t>drops</w:t>
+      </w:r>
+      <w:r>
+        <w:t xml:space="preserve"> when using the ellipse tool</w:t>
+      </w:r>
+      <w:r>
+        <w:t xml:space="preserve"> – days/weeks</w:t>
+      </w:r>
+      <w:r>
         <w:t xml:space="preserve"> – </w:t>
       </w:r>
       <w:r>
         <w:rPr>
           <w:highlight w:val="magenta"/>
         </w:rPr>
-        <w:t>Selection of other object should be possible when typing</w:t>
-      </w:r>
+        <w:t>Downgraded spline drawing for fewer lines/</w:t>
+      </w:r>
+      <w:proofErr w:type="gramStart"/>
       <w:r>
         <w:rPr>
           <w:highlight w:val="magenta"/>
         </w:rPr>
-        <w:t xml:space="preserve"> – 20min</w:t>
-      </w:r>
-    </w:p>
-    <w:p>
-      <w:pPr>
-        <w:pStyle w:val="ListParagraph"/>
-        <w:numPr>
-          <w:ilvl w:val="0"/>
-          <w:numId w:val="1"/>
-        </w:numPr>
-      </w:pPr>
-      <w:r>
-        <w:t>Letter iteration tool:</w:t>
-      </w:r>
-    </w:p>
-    <w:p>
-      <w:pPr>
-        <w:pStyle w:val="ListParagraph"/>
-        <w:numPr>
-          <w:ilvl w:val="1"/>
-          <w:numId w:val="1"/>
-        </w:numPr>
-      </w:pPr>
-      <w:r>
-        <w:t>Same font as text tool</w:t>
-      </w:r>
-      <w:r>
-        <w:t xml:space="preserve"> – 5min</w:t>
-      </w:r>
-    </w:p>
-    <w:p>
-      <w:pPr>
-        <w:pStyle w:val="ListParagraph"/>
-        <w:numPr>
-          <w:ilvl w:val="1"/>
-          <w:numId w:val="1"/>
-        </w:numPr>
-      </w:pPr>
-      <w:r>
-        <w:t xml:space="preserve">Default size should be ¼ of current size. </w:t>
-      </w:r>
-      <w:r>
-        <w:t xml:space="preserve"> – 20min</w:t>
-      </w:r>
-    </w:p>
-    <w:p>
-      <w:pPr>
-        <w:pStyle w:val="ListParagraph"/>
-        <w:numPr>
-          <w:ilvl w:val="1"/>
-          <w:numId w:val="1"/>
-        </w:numPr>
-      </w:pPr>
-      <w:r>
-        <w:t>Hotkey for this tool, using the up and down arrow keys should iterate up or down. This is because the user might want to skip a letter or duplicate the last letter.</w:t>
-      </w:r>
-    </w:p>
-    <w:p>
-      <w:pPr>
-        <w:pStyle w:val="ListParagraph"/>
-        <w:numPr>
-          <w:ilvl w:val="1"/>
-          <w:numId w:val="1"/>
-        </w:numPr>
-      </w:pPr>
-      <w:r>
-        <w:t>Also a big frame drop when using tool (GIF</w:t>
-      </w:r>
-      <w:r>
-        <w:t xml:space="preserve"> A</w:t>
-      </w:r>
-      <w:r>
-        <w:t>)</w:t>
-      </w:r>
-      <w:r>
-        <w:t xml:space="preserve"> – 30min</w:t>
-      </w:r>
-    </w:p>
-    <w:p>
-      <w:pPr>
-        <w:pStyle w:val="ListParagraph"/>
-        <w:numPr>
-          <w:ilvl w:val="1"/>
-          <w:numId w:val="1"/>
-        </w:numPr>
-        <w:rPr>
-          <w:highlight w:val="cyan"/>
-        </w:rPr>
-      </w:pPr>
-      <w:r>
-        <w:rPr>
-          <w:highlight w:val="cyan"/>
-        </w:rPr>
-        <w:t>property for current letter</w:t>
-      </w:r>
-      <w:r>
-        <w:rPr>
-          <w:highlight w:val="cyan"/>
-        </w:rPr>
-        <w:t>(for the future)</w:t>
-      </w:r>
-      <w:r>
-        <w:rPr>
-          <w:highlight w:val="cyan"/>
-        </w:rPr>
-        <w:t xml:space="preserve"> – days</w:t>
-      </w:r>
-    </w:p>
-    <w:p>
-      <w:pPr>
-        <w:pStyle w:val="ListParagraph"/>
-        <w:numPr>
-          <w:ilvl w:val="0"/>
-          <w:numId w:val="1"/>
-        </w:numPr>
-      </w:pPr>
-      <w:r>
-        <w:t>Skin Ellipse tool:</w:t>
-      </w:r>
-    </w:p>
-    <w:p>
-      <w:pPr>
-        <w:pStyle w:val="ListParagraph"/>
-        <w:numPr>
-          <w:ilvl w:val="1"/>
-          <w:numId w:val="1"/>
-        </w:numPr>
-      </w:pPr>
-      <w:r>
-        <w:t xml:space="preserve">Massive frame rate </w:t>
-      </w:r>
-      <w:r>
-        <w:t>drops</w:t>
-      </w:r>
-      <w:r>
-        <w:t xml:space="preserve"> when using the ellipse tool</w:t>
-      </w:r>
-      <w:r>
-        <w:t xml:space="preserve"> – days/weeks</w:t>
+        <w:t>spline(</w:t>
+      </w:r>
+      <w:proofErr w:type="gramEnd"/>
+      <w:r>
+        <w:rPr>
+          <w:highlight w:val="magenta"/>
+        </w:rPr>
+        <w:t>max 100 line/spline – if the spline fills the whole image</w:t>
       </w:r>
       <w:r>
         <w:rPr>
@@ -444,6 +589,7 @@
         </w:numPr>
       </w:pPr>
       <w:r>
+        <w:lastRenderedPageBreak/>
         <w:t xml:space="preserve">The frame rate drop is greater when 2 ellipses are drawn on the same image. In practice, it is uncommon to need more than 1 ellipse per image but still possible. </w:t>
       </w:r>
     </w:p>
@@ -456,8 +602,15 @@
         </w:numPr>
       </w:pPr>
       <w:r>
-        <w:lastRenderedPageBreak/>
-        <w:t xml:space="preserve">Even when drawing one ellipse, it is laggy when drawing the initial ellipse and when resizing. Even when </w:t>
+        <w:t xml:space="preserve">Even when drawing one ellipse, it is </w:t>
+      </w:r>
+      <w:proofErr w:type="spellStart"/>
+      <w:r>
+        <w:t>laggy</w:t>
+      </w:r>
+      <w:proofErr w:type="spellEnd"/>
+      <w:r>
+        <w:t xml:space="preserve"> when drawing the initial ellipse and when resizing. Even when </w:t>
       </w:r>
       <w:r>
         <w:rPr>
@@ -501,8 +654,14 @@
           <w:ilvl w:val="1"/>
           <w:numId w:val="1"/>
         </w:numPr>
-      </w:pPr>
-      <w:r>
+        <w:rPr>
+          <w:highlight w:val="green"/>
+        </w:rPr>
+      </w:pPr>
+      <w:r>
+        <w:rPr>
+          <w:highlight w:val="green"/>
+        </w:rPr>
         <w:t>Ellipse should be off by default.</w:t>
       </w:r>
     </w:p>
@@ -513,18 +672,47 @@
           <w:ilvl w:val="1"/>
           <w:numId w:val="1"/>
         </w:numPr>
-      </w:pPr>
-      <w:r>
+        <w:rPr>
+          <w:highlight w:val="green"/>
+        </w:rPr>
+      </w:pPr>
+      <w:r>
+        <w:rPr>
+          <w:highlight w:val="green"/>
+        </w:rPr>
         <w:t xml:space="preserve">Ellipse in the template should be a different colour (default black) and </w:t>
       </w:r>
       <w:r>
+        <w:rPr>
+          <w:highlight w:val="green"/>
+        </w:rPr>
         <w:t>behind</w:t>
       </w:r>
       <w:r>
+        <w:rPr>
+          <w:highlight w:val="green"/>
+        </w:rPr>
         <w:t xml:space="preserve"> the </w:t>
       </w:r>
       <w:r>
-        <w:t>red lines of the template. (not critical)</w:t>
+        <w:rPr>
+          <w:highlight w:val="green"/>
+        </w:rPr>
+        <w:t>red lines of the template. (</w:t>
+      </w:r>
+      <w:proofErr w:type="gramStart"/>
+      <w:r>
+        <w:rPr>
+          <w:highlight w:val="green"/>
+        </w:rPr>
+        <w:t>not</w:t>
+      </w:r>
+      <w:proofErr w:type="gramEnd"/>
+      <w:r>
+        <w:rPr>
+          <w:highlight w:val="green"/>
+        </w:rPr>
+        <w:t xml:space="preserve"> critical)</w:t>
       </w:r>
     </w:p>
     <w:p>
@@ -536,7 +724,15 @@
         </w:numPr>
       </w:pPr>
       <w:r>
-        <w:t xml:space="preserve">Circles are difficult to select by left clicking. Drag select works better but most users wont use drag they will simply left click to select. </w:t>
+        <w:t xml:space="preserve">Circles are difficult to select by left clicking. Drag select works better but most users </w:t>
+      </w:r>
+      <w:proofErr w:type="spellStart"/>
+      <w:r>
+        <w:t>wont</w:t>
+      </w:r>
+      <w:proofErr w:type="spellEnd"/>
+      <w:r>
+        <w:t xml:space="preserve"> use drag they will simply left click to select. </w:t>
       </w:r>
       <w:r>
         <w:t>- 10min</w:t>
@@ -549,11 +745,20 @@
           <w:ilvl w:val="0"/>
           <w:numId w:val="1"/>
         </w:numPr>
-      </w:pPr>
-      <w:r>
+        <w:rPr>
+          <w:highlight w:val="green"/>
+        </w:rPr>
+      </w:pPr>
+      <w:r>
+        <w:rPr>
+          <w:highlight w:val="green"/>
+        </w:rPr>
         <w:t>Line tool:</w:t>
       </w:r>
       <w:r>
+        <w:rPr>
+          <w:highlight w:val="green"/>
+        </w:rPr>
         <w:t xml:space="preserve"> - 20min</w:t>
       </w:r>
     </w:p>
@@ -564,12 +769,35 @@
           <w:ilvl w:val="1"/>
           <w:numId w:val="1"/>
         </w:numPr>
-      </w:pPr>
-      <w:r>
+        <w:rPr>
+          <w:highlight w:val="green"/>
+        </w:rPr>
+      </w:pPr>
+      <w:r>
+        <w:rPr>
+          <w:highlight w:val="green"/>
+        </w:rPr>
         <w:t xml:space="preserve">Should </w:t>
       </w:r>
       <w:r>
-        <w:t xml:space="preserve">not deselect the line tool after drawing once as with other tool. The line tool should be the only tool that remains selected so you can draw multiple lines one after the other. </w:t>
+        <w:rPr>
+          <w:highlight w:val="green"/>
+        </w:rPr>
+        <w:t xml:space="preserve">not deselect the line tool after drawing once as with </w:t>
+      </w:r>
+      <w:proofErr w:type="gramStart"/>
+      <w:r>
+        <w:rPr>
+          <w:highlight w:val="green"/>
+        </w:rPr>
+        <w:t>other</w:t>
+      </w:r>
+      <w:proofErr w:type="gramEnd"/>
+      <w:r>
+        <w:rPr>
+          <w:highlight w:val="green"/>
+        </w:rPr>
+        <w:t xml:space="preserve"> tool. The line tool should be the only tool that remains selected so you can draw multiple lines one after the other. </w:t>
       </w:r>
     </w:p>
     <w:p>
@@ -625,6 +853,23 @@
       <w:r>
         <w:t>.</w:t>
       </w:r>
+      <w:r>
+        <w:t xml:space="preserve"> – </w:t>
+      </w:r>
+      <w:proofErr w:type="spellStart"/>
+      <w:r>
+        <w:rPr>
+          <w:highlight w:val="magenta"/>
+        </w:rPr>
+        <w:t>opencv</w:t>
+      </w:r>
+      <w:proofErr w:type="spellEnd"/>
+      <w:r>
+        <w:rPr>
+          <w:highlight w:val="magenta"/>
+        </w:rPr>
+        <w:t xml:space="preserve"> draw arrow has a bug in it, tooltip changing doesn’t work</w:t>
+      </w:r>
     </w:p>
     <w:p>
       <w:pPr>
@@ -638,7 +883,15 @@
         <w:t>Selecting:</w:t>
       </w:r>
       <w:r>
-        <w:t xml:space="preserve"> few hours/1 day to figure out it correctly</w:t>
+        <w:t xml:space="preserve"> few hours/1 </w:t>
+      </w:r>
+      <w:proofErr w:type="gramStart"/>
+      <w:r>
+        <w:t>day</w:t>
+      </w:r>
+      <w:proofErr w:type="gramEnd"/>
+      <w:r>
+        <w:t xml:space="preserve"> to figure out it correctly</w:t>
       </w:r>
     </w:p>
     <w:p>
@@ -668,7 +921,15 @@
         </w:numPr>
       </w:pPr>
       <w:r>
-        <w:t>I have to click really far away from the selected object to deselect it. Fixable? At least reduce the size of the bounding area. (GIF C)</w:t>
+        <w:t xml:space="preserve">I </w:t>
+      </w:r>
+      <w:proofErr w:type="gramStart"/>
+      <w:r>
+        <w:t>have to</w:t>
+      </w:r>
+      <w:proofErr w:type="gramEnd"/>
+      <w:r>
+        <w:t xml:space="preserve"> click really far away from the selected object to deselect it. Fixable? At least reduce the size of the bounding area. (GIF C)</w:t>
       </w:r>
     </w:p>
     <w:p>
@@ -680,7 +941,17 @@
         </w:numPr>
       </w:pPr>
       <w:r>
-        <w:t xml:space="preserve">Selecting overlapping objects is buggy (GIF D). In the GIF I’m trying to select an arrow that is within a big rectangle and it wont select. </w:t>
+        <w:t xml:space="preserve">Selecting overlapping objects is buggy (GIF D). In the GIF I’m trying to select an arrow that is within a big rectangle and it </w:t>
+      </w:r>
+      <w:proofErr w:type="spellStart"/>
+      <w:proofErr w:type="gramStart"/>
+      <w:r>
+        <w:t>wont</w:t>
+      </w:r>
+      <w:proofErr w:type="spellEnd"/>
+      <w:proofErr w:type="gramEnd"/>
+      <w:r>
+        <w:t xml:space="preserve"> select. </w:t>
       </w:r>
     </w:p>
     <w:p>
@@ -692,7 +963,15 @@
         </w:numPr>
       </w:pPr>
       <w:r>
-        <w:t xml:space="preserve">From my Unity days, a possible solution is to do a distance check every left click from the mouse position to all the pick points of all objects in the image. If the click occurs within X distance of the pick point, then the parent object is selected. I guess this could be expensive if there are lots of pick points on the screen but I still think the whole operation would take less than 300ms. Just a thought, solve it however you like. </w:t>
+        <w:t xml:space="preserve">From my Unity days, a possible solution is to do a distance check every left click from the mouse position to all the pick points of all objects in the image. If the click occurs within X distance of the pick point, then the parent object is selected. I guess this could be expensive if there are lots of pick points on the </w:t>
+      </w:r>
+      <w:proofErr w:type="gramStart"/>
+      <w:r>
+        <w:t>screen</w:t>
+      </w:r>
+      <w:proofErr w:type="gramEnd"/>
+      <w:r>
+        <w:t xml:space="preserve"> but I still think the whole operation would take less than 300ms. Just a thought, solve it however you like. </w:t>
       </w:r>
     </w:p>
     <w:p>
@@ -737,7 +1016,6 @@
         </w:numPr>
       </w:pPr>
       <w:r>
-        <w:lastRenderedPageBreak/>
         <w:t>The “go back” button shouldn’t come up with a pop-up message asking me if</w:t>
       </w:r>
       <w:r>
@@ -843,7 +1121,15 @@
         </w:numPr>
       </w:pPr>
       <w:r>
-        <w:t xml:space="preserve">When annotating you shouldn’t be able to delete an image, you should only be able to stop annotation. This is because its easy to click delete and delete the original image when you’re just trying to delete your annotations (the go back button). </w:t>
+        <w:t xml:space="preserve">When annotating you shouldn’t be able to delete an image, you should only be able to stop annotation. This is because </w:t>
+      </w:r>
+      <w:proofErr w:type="spellStart"/>
+      <w:r>
+        <w:t>its</w:t>
+      </w:r>
+      <w:proofErr w:type="spellEnd"/>
+      <w:r>
+        <w:t xml:space="preserve"> easy to click delete and delete the original image when you’re just trying to delete your annotations (the go back button). </w:t>
       </w:r>
       <w:r>
         <w:t>So,</w:t>
@@ -996,7 +1282,65 @@
         <w:rPr>
           <w:color w:val="FF0000"/>
         </w:rPr>
-        <w:t xml:space="preserve">This is the most critical feature as my program cant be tested in the lab because all the computers have built in webcams in the monitors which is selected by default. The built in webcam can’t be disabled because no admin privileges. I haven’t been able to send this application to my potential customers for testing for this reason. Actually I sent it to my Syndey lab for testing but they couldn’t use it for this reason. My current lab in Brisbane has the same issue. </w:t>
+        <w:t xml:space="preserve">This is the most critical feature as my program </w:t>
+      </w:r>
+      <w:proofErr w:type="spellStart"/>
+      <w:proofErr w:type="gramStart"/>
+      <w:r>
+        <w:rPr>
+          <w:color w:val="FF0000"/>
+        </w:rPr>
+        <w:t>cant</w:t>
+      </w:r>
+      <w:proofErr w:type="spellEnd"/>
+      <w:proofErr w:type="gramEnd"/>
+      <w:r>
+        <w:rPr>
+          <w:color w:val="FF0000"/>
+        </w:rPr>
+        <w:t xml:space="preserve"> be tested in the lab because all the computers have built in webcams in the monitors which is selected by default. The </w:t>
+      </w:r>
+      <w:proofErr w:type="gramStart"/>
+      <w:r>
+        <w:rPr>
+          <w:color w:val="FF0000"/>
+        </w:rPr>
+        <w:t>built in</w:t>
+      </w:r>
+      <w:proofErr w:type="gramEnd"/>
+      <w:r>
+        <w:rPr>
+          <w:color w:val="FF0000"/>
+        </w:rPr>
+        <w:t xml:space="preserve"> webcam can’t be disabled because no admin privileges. I haven’t been able to send this application to my potential customers for testing for this reason. </w:t>
+      </w:r>
+      <w:proofErr w:type="gramStart"/>
+      <w:r>
+        <w:rPr>
+          <w:color w:val="FF0000"/>
+        </w:rPr>
+        <w:t>Actually</w:t>
+      </w:r>
+      <w:proofErr w:type="gramEnd"/>
+      <w:r>
+        <w:rPr>
+          <w:color w:val="FF0000"/>
+        </w:rPr>
+        <w:t xml:space="preserve"> I sent it to my </w:t>
+      </w:r>
+      <w:proofErr w:type="spellStart"/>
+      <w:r>
+        <w:rPr>
+          <w:color w:val="FF0000"/>
+        </w:rPr>
+        <w:t>Syndey</w:t>
+      </w:r>
+      <w:proofErr w:type="spellEnd"/>
+      <w:r>
+        <w:rPr>
+          <w:color w:val="FF0000"/>
+        </w:rPr>
+        <w:t xml:space="preserve"> lab for testing but they couldn’t use it for this reason. My current lab in Brisbane has the same issue. </w:t>
       </w:r>
     </w:p>
     <w:p>

</xml_diff>

<commit_message>
implemented timer for add text function
</commit_message>
<xml_diff>
--- a/docs/bugs/Bugs 30-3-23.docx
+++ b/docs/bugs/Bugs 30-3-23.docx
@@ -910,14 +910,26 @@
           <w:ilvl w:val="1"/>
           <w:numId w:val="1"/>
         </w:numPr>
-      </w:pPr>
-      <w:r>
+        <w:rPr>
+          <w:highlight w:val="green"/>
+        </w:rPr>
+      </w:pPr>
+      <w:r>
+        <w:rPr>
+          <w:highlight w:val="green"/>
+        </w:rPr>
         <w:t>When one shape is selected, you can</w:t>
       </w:r>
       <w:r>
+        <w:rPr>
+          <w:highlight w:val="green"/>
+        </w:rPr>
         <w:t>’</w:t>
       </w:r>
       <w:r>
+        <w:rPr>
+          <w:highlight w:val="green"/>
+        </w:rPr>
         <w:t xml:space="preserve">t select another shape without deselecting the first shape. It should select the next shape and deselect the previous shape automatically with one click. </w:t>
       </w:r>
     </w:p>
@@ -930,15 +942,27 @@
         </w:numPr>
       </w:pPr>
       <w:r>
+        <w:rPr>
+          <w:highlight w:val="green"/>
+        </w:rPr>
         <w:t xml:space="preserve">I </w:t>
       </w:r>
       <w:proofErr w:type="gramStart"/>
       <w:r>
+        <w:rPr>
+          <w:highlight w:val="green"/>
+        </w:rPr>
         <w:t>have to</w:t>
       </w:r>
       <w:proofErr w:type="gramEnd"/>
       <w:r>
-        <w:t xml:space="preserve"> click really far away from the selected object to deselect it. Fixable? At least reduce the size of the bounding area. (GIF C)</w:t>
+        <w:rPr>
+          <w:highlight w:val="green"/>
+        </w:rPr>
+        <w:t xml:space="preserve"> click really far away from the selected object to deselect it. Fixable? At least reduce the size of the bounding area.</w:t>
+      </w:r>
+      <w:r>
+        <w:t xml:space="preserve"> (GIF C)</w:t>
       </w:r>
     </w:p>
     <w:p>

</xml_diff>